<commit_message>
só falta acertar os valores da DFS
</commit_message>
<xml_diff>
--- a/Projeto1G23.docx
+++ b/Projeto1G23.docx
@@ -84,6 +84,18 @@
         </w:rPr>
         <w:t>Introdução</w:t>
       </w:r>
+    </w:p>
+    <w:p>
+      <w:pPr>
+        <w:pStyle w:val="PargrafodaLista"/>
+        <w:spacing w:after="0"/>
+        <w:ind w:left="0" w:firstLine="697"/>
+        <w:jc w:val="both"/>
+        <w:rPr>
+          <w:sz w:val="24"/>
+          <w:szCs w:val="24"/>
+        </w:rPr>
+      </w:pPr>
     </w:p>
     <w:p>
       <w:pPr>
@@ -360,8 +372,6 @@
         </w:rPr>
         <w:t>Uma peça não ficar em cima de outra que já estava nessa posição;</w:t>
       </w:r>
-      <w:bookmarkStart w:id="0" w:name="_GoBack"/>
-      <w:bookmarkEnd w:id="0"/>
     </w:p>
     <w:p>
       <w:pPr>
@@ -542,6 +552,16 @@
     </w:p>
     <w:p>
       <w:pPr>
+        <w:spacing w:after="0"/>
+        <w:jc w:val="both"/>
+        <w:rPr>
+          <w:sz w:val="24"/>
+          <w:szCs w:val="24"/>
+        </w:rPr>
+      </w:pPr>
+    </w:p>
+    <w:p>
+      <w:pPr>
         <w:ind w:firstLine="708"/>
         <w:jc w:val="both"/>
         <w:rPr>
@@ -757,6 +777,17 @@
     </w:p>
     <w:p>
       <w:pPr>
+        <w:spacing w:after="0"/>
+        <w:jc w:val="both"/>
+        <w:rPr>
+          <w:b/>
+          <w:sz w:val="32"/>
+          <w:szCs w:val="32"/>
+        </w:rPr>
+      </w:pPr>
+    </w:p>
+    <w:p>
+      <w:pPr>
         <w:pStyle w:val="PargrafodaLista"/>
         <w:numPr>
           <w:ilvl w:val="0"/>
@@ -913,40 +944,52 @@
         <w:mirrorIndents/>
         <w:jc w:val="both"/>
         <w:rPr>
+          <w:sz w:val="24"/>
+        </w:rPr>
+      </w:pPr>
+      <w:r>
+        <w:rPr>
+          <w:sz w:val="24"/>
+        </w:rPr>
+        <w:t>[["O","O","O","X","X"],</w:t>
+      </w:r>
+      <w:r>
+        <w:rPr>
+          <w:sz w:val="24"/>
+        </w:rPr>
+        <w:t xml:space="preserve"> </w:t>
+      </w:r>
+      <w:r>
+        <w:rPr>
+          <w:sz w:val="24"/>
+        </w:rPr>
+        <w:t>["O","O","O","O","O"</w:t>
+      </w:r>
+      <w:r>
+        <w:rPr>
+          <w:sz w:val="24"/>
+        </w:rPr>
+        <w:t>], [</w:t>
+      </w:r>
+      <w:r>
+        <w:rPr>
+          <w:sz w:val="24"/>
+        </w:rPr>
+        <w:t>"O","_","O","_","O"], ["O","O","O","O","O"]]</w:t>
+      </w:r>
+    </w:p>
+    <w:p>
+      <w:pPr>
+        <w:pStyle w:val="PargrafodaLista"/>
+        <w:spacing w:after="0"/>
+        <w:ind w:left="1416"/>
+        <w:mirrorIndents/>
+        <w:jc w:val="both"/>
+        <w:rPr>
           <w:sz w:val="28"/>
           <w:szCs w:val="24"/>
         </w:rPr>
       </w:pPr>
-      <w:r>
-        <w:rPr>
-          <w:sz w:val="24"/>
-        </w:rPr>
-        <w:t>[["O","O","O","X","X"],</w:t>
-      </w:r>
-      <w:r>
-        <w:rPr>
-          <w:sz w:val="24"/>
-        </w:rPr>
-        <w:t xml:space="preserve"> </w:t>
-      </w:r>
-      <w:r>
-        <w:rPr>
-          <w:sz w:val="24"/>
-        </w:rPr>
-        <w:t>["O","O","O","O","O"</w:t>
-      </w:r>
-      <w:r>
-        <w:rPr>
-          <w:sz w:val="24"/>
-        </w:rPr>
-        <w:t>], [</w:t>
-      </w:r>
-      <w:r>
-        <w:rPr>
-          <w:sz w:val="24"/>
-        </w:rPr>
-        <w:t>"O","_","O","_","O"], ["O","O","O","O","O"]]</w:t>
-      </w:r>
     </w:p>
     <w:p>
       <w:pPr>
@@ -967,6 +1010,7 @@
         <w:rPr>
           <w:sz w:val="24"/>
         </w:rPr>
+        <w:lastRenderedPageBreak/>
         <w:t>Tabuleiro de 4x6 (linhas x colunas):</w:t>
       </w:r>
       <w:r>
@@ -1017,7 +1061,6 @@
           <w:sz w:val="32"/>
           <w:szCs w:val="32"/>
         </w:rPr>
-        <w:lastRenderedPageBreak/>
         <w:t>3</w:t>
       </w:r>
       <w:r>
@@ -2099,17 +2142,31 @@
         <w:spacing w:after="0"/>
         <w:jc w:val="both"/>
         <w:rPr>
+          <w:b/>
           <w:sz w:val="32"/>
           <w:szCs w:val="32"/>
         </w:rPr>
       </w:pPr>
       <w:r>
         <w:rPr>
+          <w:b/>
           <w:sz w:val="32"/>
           <w:szCs w:val="32"/>
         </w:rPr>
         <w:t>4. Discussão dos Resultados</w:t>
       </w:r>
+      <w:bookmarkStart w:id="0" w:name="_GoBack"/>
+      <w:bookmarkEnd w:id="0"/>
+    </w:p>
+    <w:p>
+      <w:pPr>
+        <w:spacing w:after="0"/>
+        <w:jc w:val="both"/>
+        <w:rPr>
+          <w:sz w:val="32"/>
+          <w:szCs w:val="32"/>
+        </w:rPr>
+      </w:pPr>
     </w:p>
     <w:p>
       <w:pPr>
@@ -2507,34 +2564,14 @@
         <w:rPr>
           <w:sz w:val="24"/>
           <w:szCs w:val="24"/>
-          <w:u w:val="single"/>
-        </w:rPr>
-      </w:pPr>
-      <w:r>
-        <w:rPr>
-          <w:sz w:val="24"/>
-          <w:szCs w:val="24"/>
-          <w:u w:val="single"/>
-        </w:rPr>
-        <w:t>[Devido a problemas nas heurísticas definidas pelo nosso grupo, verificamos que apesar das mesmas otimizarem o tempo de procura nos tabuleiros 1, 2 e 4, o mesmo não acontece no tabuleiro 3, no qual vemos que há um crescimento incompreensível de nós gerados.]</w:t>
-      </w:r>
-    </w:p>
-    <w:p>
-      <w:pPr>
-        <w:spacing w:after="0"/>
-        <w:ind w:firstLine="702"/>
-        <w:jc w:val="both"/>
-        <w:rPr>
-          <w:sz w:val="24"/>
-          <w:szCs w:val="24"/>
-        </w:rPr>
-      </w:pPr>
-      <w:r>
-        <w:rPr>
-          <w:sz w:val="24"/>
-          <w:szCs w:val="24"/>
-        </w:rPr>
-        <w:t>(…)</w:t>
+        </w:rPr>
+      </w:pPr>
+      <w:r>
+        <w:rPr>
+          <w:sz w:val="24"/>
+          <w:szCs w:val="24"/>
+        </w:rPr>
+        <w:t>Devido a problemas nas heurísticas definidas pelo nosso grupo, verificamos que apesar das mesmas otimizarem o tempo de procura nos tabuleiros 1, 2 e 4, o mesmo não acontece no tabuleiro 3, no qual vemos que há um crescimento incompreensível de nós gerados.</w:t>
       </w:r>
     </w:p>
     <w:p>

</xml_diff>